<commit_message>
建立 SongListPage class 合併mainPageActivity進MainActivity中
</commit_message>
<xml_diff>
--- a/音樂播放器軟體製作.docx
+++ b/音樂播放器軟體製作.docx
@@ -38,19 +38,7 @@
         <w:rPr>
           <w:rFonts w:ascii="微軟正黑體" w:eastAsia="微軟正黑體" w:hAnsi="微軟正黑體" w:cs="Arial Unicode MS"/>
         </w:rPr>
-        <w:t>製作一個音樂播放軟體，裡面有三～五首歌，功能如下，介面仿造</w:t>
-      </w:r>
-      <w:r>
-        <w:rPr>
-          <w:rFonts w:ascii="微軟正黑體" w:eastAsia="微軟正黑體" w:hAnsi="微軟正黑體" w:cs="Arial Unicode MS"/>
-        </w:rPr>
-        <w:t>spotify</w:t>
-      </w:r>
-      <w:r>
-        <w:rPr>
-          <w:rFonts w:ascii="微軟正黑體" w:eastAsia="微軟正黑體" w:hAnsi="微軟正黑體" w:cs="Arial Unicode MS"/>
-        </w:rPr>
-        <w:t>的形式，需要：</w:t>
+        <w:t>製作一個音樂播放軟體，裡面有三～五首歌，功能如下，介面仿造spotify的形式，需要：</w:t>
       </w:r>
     </w:p>
     <w:p>
@@ -101,43 +89,7 @@
         <w:rPr>
           <w:rFonts w:ascii="微軟正黑體" w:eastAsia="微軟正黑體" w:hAnsi="微軟正黑體" w:cs="Arial Unicode MS"/>
         </w:rPr>
-        <w:t>上一首</w:t>
-      </w:r>
-      <w:r>
-        <w:rPr>
-          <w:rFonts w:ascii="微軟正黑體" w:eastAsia="微軟正黑體" w:hAnsi="微軟正黑體" w:cs="Arial Unicode MS"/>
-        </w:rPr>
-        <w:t>,</w:t>
-      </w:r>
-      <w:r>
-        <w:rPr>
-          <w:rFonts w:ascii="微軟正黑體" w:eastAsia="微軟正黑體" w:hAnsi="微軟正黑體" w:cs="Arial Unicode MS"/>
-        </w:rPr>
-        <w:t>下一首</w:t>
-      </w:r>
-      <w:r>
-        <w:rPr>
-          <w:rFonts w:ascii="微軟正黑體" w:eastAsia="微軟正黑體" w:hAnsi="微軟正黑體" w:cs="Arial Unicode MS"/>
-        </w:rPr>
-        <w:t xml:space="preserve">, </w:t>
-      </w:r>
-      <w:r>
-        <w:rPr>
-          <w:rFonts w:ascii="微軟正黑體" w:eastAsia="微軟正黑體" w:hAnsi="微軟正黑體" w:cs="Arial Unicode MS"/>
-        </w:rPr>
-        <w:t>暫停</w:t>
-      </w:r>
-      <w:r>
-        <w:rPr>
-          <w:rFonts w:ascii="微軟正黑體" w:eastAsia="微軟正黑體" w:hAnsi="微軟正黑體" w:cs="Arial Unicode MS"/>
-        </w:rPr>
-        <w:t>/</w:t>
-      </w:r>
-      <w:r>
-        <w:rPr>
-          <w:rFonts w:ascii="微軟正黑體" w:eastAsia="微軟正黑體" w:hAnsi="微軟正黑體" w:cs="Arial Unicode MS"/>
-        </w:rPr>
-        <w:t>播放</w:t>
+        <w:t>上一首,下一首, 暫停/播放</w:t>
       </w:r>
     </w:p>
     <w:p>
@@ -259,37 +211,7 @@
         <w:rPr>
           <w:rFonts w:ascii="微軟正黑體" w:eastAsia="微軟正黑體" w:hAnsi="微軟正黑體" w:cs="Arial Unicode MS"/>
         </w:rPr>
-        <w:t>要可以背景播放</w:t>
-      </w:r>
-      <w:r>
-        <w:rPr>
-          <w:rFonts w:ascii="微軟正黑體" w:eastAsia="微軟正黑體" w:hAnsi="微軟正黑體" w:cs="Arial Unicode MS"/>
-        </w:rPr>
-        <w:t xml:space="preserve"> (</w:t>
-      </w:r>
-      <w:r>
-        <w:rPr>
-          <w:rFonts w:ascii="微軟正黑體" w:eastAsia="微軟正黑體" w:hAnsi="微軟正黑體" w:cs="Arial Unicode MS"/>
-        </w:rPr>
-        <w:t>按</w:t>
-      </w:r>
-      <w:r>
-        <w:rPr>
-          <w:rFonts w:ascii="微軟正黑體" w:eastAsia="微軟正黑體" w:hAnsi="微軟正黑體" w:cs="Arial Unicode MS"/>
-        </w:rPr>
-        <w:t>andoird home</w:t>
-      </w:r>
-      <w:r>
-        <w:rPr>
-          <w:rFonts w:ascii="微軟正黑體" w:eastAsia="微軟正黑體" w:hAnsi="微軟正黑體" w:cs="Arial Unicode MS"/>
-        </w:rPr>
-        <w:t>鍵，回到桌面也可以繼續播放</w:t>
-      </w:r>
-      <w:r>
-        <w:rPr>
-          <w:rFonts w:ascii="微軟正黑體" w:eastAsia="微軟正黑體" w:hAnsi="微軟正黑體" w:cs="Arial Unicode MS"/>
-        </w:rPr>
-        <w:t>)</w:t>
+        <w:t>要可以背景播放 (按andoird home鍵，回到桌面也可以繼續播放)</w:t>
       </w:r>
     </w:p>
     <w:p>
@@ -306,67 +228,7 @@
         <w:rPr>
           <w:rFonts w:ascii="微軟正黑體" w:eastAsia="微軟正黑體" w:hAnsi="微軟正黑體" w:cs="Arial Unicode MS"/>
         </w:rPr>
-        <w:t>BLE</w:t>
-      </w:r>
-      <w:r>
-        <w:rPr>
-          <w:rFonts w:ascii="微軟正黑體" w:eastAsia="微軟正黑體" w:hAnsi="微軟正黑體" w:cs="Arial Unicode MS"/>
-        </w:rPr>
-        <w:t>藍牙遙控器操作上一首，下一首與暫停</w:t>
-      </w:r>
-      <w:r>
-        <w:rPr>
-          <w:rFonts w:ascii="微軟正黑體" w:eastAsia="微軟正黑體" w:hAnsi="微軟正黑體" w:cs="Arial Unicode MS"/>
-        </w:rPr>
-        <w:t>/</w:t>
-      </w:r>
-      <w:r>
-        <w:rPr>
-          <w:rFonts w:ascii="微軟正黑體" w:eastAsia="微軟正黑體" w:hAnsi="微軟正黑體" w:cs="Arial Unicode MS"/>
-        </w:rPr>
-        <w:t>播放</w:t>
-      </w:r>
-      <w:r>
-        <w:rPr>
-          <w:rFonts w:ascii="微軟正黑體" w:eastAsia="微軟正黑體" w:hAnsi="微軟正黑體" w:cs="Arial Unicode MS"/>
-        </w:rPr>
-        <w:t xml:space="preserve"> (</w:t>
-      </w:r>
-      <w:r>
-        <w:rPr>
-          <w:rFonts w:ascii="微軟正黑體" w:eastAsia="微軟正黑體" w:hAnsi="微軟正黑體" w:cs="Arial Unicode MS"/>
-        </w:rPr>
-        <w:t>在背景也要可以執行</w:t>
-      </w:r>
-      <w:r>
-        <w:rPr>
-          <w:rFonts w:ascii="微軟正黑體" w:eastAsia="微軟正黑體" w:hAnsi="微軟正黑體" w:cs="Arial Unicode MS"/>
-        </w:rPr>
-        <w:t>) (</w:t>
-      </w:r>
-      <w:r>
-        <w:rPr>
-          <w:rFonts w:ascii="微軟正黑體" w:eastAsia="微軟正黑體" w:hAnsi="微軟正黑體" w:cs="Arial Unicode MS"/>
-        </w:rPr>
-        <w:t>遙控器會請</w:t>
-      </w:r>
-      <w:r>
-        <w:rPr>
-          <w:rFonts w:ascii="微軟正黑體" w:eastAsia="微軟正黑體" w:hAnsi="微軟正黑體" w:cs="Arial Unicode MS"/>
-        </w:rPr>
-        <w:t xml:space="preserve">Peter </w:t>
-      </w:r>
-      <w:r>
-        <w:rPr>
-          <w:rFonts w:ascii="微軟正黑體" w:eastAsia="微軟正黑體" w:hAnsi="微軟正黑體" w:cs="Arial Unicode MS"/>
-        </w:rPr>
-        <w:t>幫忙製作</w:t>
-      </w:r>
-      <w:r>
-        <w:rPr>
-          <w:rFonts w:ascii="微軟正黑體" w:eastAsia="微軟正黑體" w:hAnsi="微軟正黑體" w:cs="Arial Unicode MS"/>
-        </w:rPr>
-        <w:t>)</w:t>
+        <w:t>BLE藍牙遙控器操作上一首，下一首與暫停/播放 (在背景也要可以執行) (遙控器會請Peter 幫忙製作)</w:t>
       </w:r>
     </w:p>
     <w:p>
@@ -383,55 +245,35 @@
         <w:rPr>
           <w:rFonts w:ascii="微軟正黑體" w:eastAsia="微軟正黑體" w:hAnsi="微軟正黑體" w:cs="Arial Unicode MS"/>
         </w:rPr>
-        <w:t>可以用ＰＣ控制下一首</w:t>
-      </w:r>
-      <w:r>
-        <w:rPr>
-          <w:rFonts w:ascii="微軟正黑體" w:eastAsia="微軟正黑體" w:hAnsi="微軟正黑體" w:cs="Arial Unicode MS"/>
-        </w:rPr>
-        <w:t>,</w:t>
-      </w:r>
-      <w:r>
-        <w:rPr>
-          <w:rFonts w:ascii="微軟正黑體" w:eastAsia="微軟正黑體" w:hAnsi="微軟正黑體" w:cs="Arial Unicode MS"/>
-        </w:rPr>
-        <w:t>上一首與暫停。</w:t>
-      </w:r>
-      <w:r>
-        <w:rPr>
-          <w:rFonts w:ascii="微軟正黑體" w:eastAsia="微軟正黑體" w:hAnsi="微軟正黑體" w:cs="Arial Unicode MS"/>
-        </w:rPr>
-        <w:t xml:space="preserve"> (</w:t>
-      </w:r>
-      <w:r>
-        <w:rPr>
-          <w:rFonts w:ascii="微軟正黑體" w:eastAsia="微軟正黑體" w:hAnsi="微軟正黑體" w:cs="Arial Unicode MS"/>
-        </w:rPr>
-        <w:t>在背景也要可以執行</w:t>
-      </w:r>
-      <w:r>
-        <w:rPr>
-          <w:rFonts w:ascii="微軟正黑體" w:eastAsia="微軟正黑體" w:hAnsi="微軟正黑體" w:cs="Arial Unicode MS"/>
-        </w:rPr>
-        <w:t xml:space="preserve">) </w:t>
-      </w:r>
-      <w:r>
-        <w:rPr>
-          <w:rFonts w:ascii="微軟正黑體" w:eastAsia="微軟正黑體" w:hAnsi="微軟正黑體" w:cs="Arial Unicode MS"/>
-        </w:rPr>
-        <w:t>（與ＰＣ走</w:t>
-      </w:r>
-      <w:r>
-        <w:rPr>
-          <w:rFonts w:ascii="微軟正黑體" w:eastAsia="微軟正黑體" w:hAnsi="微軟正黑體" w:cs="Arial Unicode MS"/>
-        </w:rPr>
-        <w:t>wifi</w:t>
-      </w:r>
-      <w:r>
-        <w:rPr>
-          <w:rFonts w:ascii="微軟正黑體" w:eastAsia="微軟正黑體" w:hAnsi="微軟正黑體" w:cs="Arial Unicode MS"/>
-        </w:rPr>
-        <w:t>溝通，走區域網路即可）</w:t>
+        <w:t>可以用</w:t>
+      </w:r>
+      <w:proofErr w:type="gramStart"/>
+      <w:r>
+        <w:rPr>
+          <w:rFonts w:ascii="微軟正黑體" w:eastAsia="微軟正黑體" w:hAnsi="微軟正黑體" w:cs="Arial Unicode MS"/>
+        </w:rPr>
+        <w:t>ＰＣ</w:t>
+      </w:r>
+      <w:proofErr w:type="gramEnd"/>
+      <w:r>
+        <w:rPr>
+          <w:rFonts w:ascii="微軟正黑體" w:eastAsia="微軟正黑體" w:hAnsi="微軟正黑體" w:cs="Arial Unicode MS"/>
+        </w:rPr>
+        <w:t>控制下一首,上一首與暫停。 (在背景也要可以執行) （與</w:t>
+      </w:r>
+      <w:proofErr w:type="gramStart"/>
+      <w:r>
+        <w:rPr>
+          <w:rFonts w:ascii="微軟正黑體" w:eastAsia="微軟正黑體" w:hAnsi="微軟正黑體" w:cs="Arial Unicode MS"/>
+        </w:rPr>
+        <w:t>ＰＣ</w:t>
+      </w:r>
+      <w:proofErr w:type="gramEnd"/>
+      <w:r>
+        <w:rPr>
+          <w:rFonts w:ascii="微軟正黑體" w:eastAsia="微軟正黑體" w:hAnsi="微軟正黑體" w:cs="Arial Unicode MS"/>
+        </w:rPr>
+        <w:t>走wifi溝通，走區域網路即可）</w:t>
       </w:r>
     </w:p>
     <w:p>
@@ -448,31 +290,35 @@
         <w:rPr>
           <w:rFonts w:ascii="微軟正黑體" w:eastAsia="微軟正黑體" w:hAnsi="微軟正黑體" w:cs="Arial Unicode MS"/>
         </w:rPr>
-        <w:t>在ＡＰＰ中，可以</w:t>
-      </w:r>
-      <w:r>
-        <w:rPr>
-          <w:rFonts w:ascii="微軟正黑體" w:eastAsia="微軟正黑體" w:hAnsi="微軟正黑體" w:cs="Arial Unicode MS"/>
-        </w:rPr>
-        <w:t xml:space="preserve">Gesture </w:t>
-      </w:r>
-      <w:r>
-        <w:rPr>
-          <w:rFonts w:ascii="微軟正黑體" w:eastAsia="微軟正黑體" w:hAnsi="微軟正黑體" w:cs="Arial Unicode MS"/>
-        </w:rPr>
-        <w:t>左滑</w:t>
-      </w:r>
-      <w:r>
-        <w:rPr>
-          <w:rFonts w:ascii="微軟正黑體" w:eastAsia="微軟正黑體" w:hAnsi="微軟正黑體" w:cs="Arial Unicode MS"/>
-        </w:rPr>
-        <w:t>,</w:t>
-      </w:r>
-      <w:r>
-        <w:rPr>
-          <w:rFonts w:ascii="微軟正黑體" w:eastAsia="微軟正黑體" w:hAnsi="微軟正黑體" w:cs="Arial Unicode MS"/>
-        </w:rPr>
-        <w:t>右滑換歌</w:t>
+        <w:t>在</w:t>
+      </w:r>
+      <w:proofErr w:type="gramStart"/>
+      <w:r>
+        <w:rPr>
+          <w:rFonts w:ascii="微軟正黑體" w:eastAsia="微軟正黑體" w:hAnsi="微軟正黑體" w:cs="Arial Unicode MS"/>
+        </w:rPr>
+        <w:t>ＡＰＰ</w:t>
+      </w:r>
+      <w:proofErr w:type="gramEnd"/>
+      <w:r>
+        <w:rPr>
+          <w:rFonts w:ascii="微軟正黑體" w:eastAsia="微軟正黑體" w:hAnsi="微軟正黑體" w:cs="Arial Unicode MS"/>
+        </w:rPr>
+        <w:t xml:space="preserve">中，可以Gesture </w:t>
+      </w:r>
+      <w:proofErr w:type="gramStart"/>
+      <w:r>
+        <w:rPr>
+          <w:rFonts w:ascii="微軟正黑體" w:eastAsia="微軟正黑體" w:hAnsi="微軟正黑體" w:cs="Arial Unicode MS"/>
+        </w:rPr>
+        <w:t>左滑,右滑換</w:t>
+      </w:r>
+      <w:proofErr w:type="gramEnd"/>
+      <w:r>
+        <w:rPr>
+          <w:rFonts w:ascii="微軟正黑體" w:eastAsia="微軟正黑體" w:hAnsi="微軟正黑體" w:cs="Arial Unicode MS"/>
+        </w:rPr>
+        <w:t>歌</w:t>
       </w:r>
     </w:p>
     <w:p>
@@ -490,31 +336,7 @@
           <w:rFonts w:ascii="微軟正黑體" w:eastAsia="微軟正黑體" w:hAnsi="微軟正黑體" w:cs="Arial Unicode MS"/>
         </w:rPr>
         <w:lastRenderedPageBreak/>
-        <w:t>換歌曲時，專輯封面要有動畫的轉換</w:t>
-      </w:r>
-      <w:r>
-        <w:rPr>
-          <w:rFonts w:ascii="微軟正黑體" w:eastAsia="微軟正黑體" w:hAnsi="微軟正黑體" w:cs="Arial Unicode MS"/>
-        </w:rPr>
-        <w:t xml:space="preserve"> </w:t>
-      </w:r>
-      <w:r>
-        <w:rPr>
-          <w:rFonts w:ascii="微軟正黑體" w:eastAsia="微軟正黑體" w:hAnsi="微軟正黑體" w:cs="Arial Unicode MS"/>
-        </w:rPr>
-        <w:t>（</w:t>
-      </w:r>
-      <w:r>
-        <w:rPr>
-          <w:rFonts w:ascii="微軟正黑體" w:eastAsia="微軟正黑體" w:hAnsi="微軟正黑體" w:cs="Arial Unicode MS"/>
-        </w:rPr>
-        <w:t>FadeIn, FadeOut</w:t>
-      </w:r>
-      <w:r>
-        <w:rPr>
-          <w:rFonts w:ascii="微軟正黑體" w:eastAsia="微軟正黑體" w:hAnsi="微軟正黑體" w:cs="Arial Unicode MS"/>
-        </w:rPr>
-        <w:t>）</w:t>
+        <w:t>換歌曲時，專輯封面要有動畫的轉換 （FadeIn, FadeOut）</w:t>
       </w:r>
     </w:p>
     <w:p>
@@ -543,333 +365,234 @@
         <w:rPr>
           <w:rFonts w:ascii="微軟正黑體" w:eastAsia="微軟正黑體" w:hAnsi="微軟正黑體" w:cs="Arial Unicode MS"/>
         </w:rPr>
-        <w:t xml:space="preserve">cation </w:t>
-      </w:r>
-      <w:r>
-        <w:rPr>
-          <w:rFonts w:ascii="微軟正黑體" w:eastAsia="微軟正黑體" w:hAnsi="微軟正黑體" w:cs="Arial Unicode MS"/>
-        </w:rPr>
-        <w:t>可以暫停</w:t>
-      </w:r>
-      <w:r>
-        <w:rPr>
-          <w:rFonts w:ascii="微軟正黑體" w:eastAsia="微軟正黑體" w:hAnsi="微軟正黑體" w:cs="Arial Unicode MS"/>
-        </w:rPr>
-        <w:t>/</w:t>
-      </w:r>
-      <w:r>
-        <w:rPr>
-          <w:rFonts w:ascii="微軟正黑體" w:eastAsia="微軟正黑體" w:hAnsi="微軟正黑體" w:cs="Arial Unicode MS"/>
-        </w:rPr>
-        <w:t>播放</w:t>
-      </w:r>
-      <w:r>
-        <w:rPr>
-          <w:rFonts w:ascii="微軟正黑體" w:eastAsia="微軟正黑體" w:hAnsi="微軟正黑體" w:cs="Arial Unicode MS"/>
-        </w:rPr>
-        <w:t xml:space="preserve">, </w:t>
-      </w:r>
-      <w:r>
-        <w:rPr>
-          <w:rFonts w:ascii="微軟正黑體" w:eastAsia="微軟正黑體" w:hAnsi="微軟正黑體" w:cs="Arial Unicode MS"/>
-        </w:rPr>
-        <w:t>上一首</w:t>
-      </w:r>
-      <w:r>
-        <w:rPr>
-          <w:rFonts w:ascii="微軟正黑體" w:eastAsia="微軟正黑體" w:hAnsi="微軟正黑體" w:cs="Arial Unicode MS"/>
-        </w:rPr>
-        <w:t>,</w:t>
-      </w:r>
+        <w:t>cation 可以暫停/播放, 上一首,下一首c</w:t>
+      </w:r>
+    </w:p>
+    <w:p>
+      <w:pPr>
+        <w:rPr>
+          <w:rFonts w:ascii="微軟正黑體" w:eastAsia="微軟正黑體" w:hAnsi="微軟正黑體"/>
+        </w:rPr>
+      </w:pPr>
+    </w:p>
+    <w:p>
+      <w:pPr>
+        <w:rPr>
+          <w:rFonts w:ascii="微軟正黑體" w:eastAsia="微軟正黑體" w:hAnsi="微軟正黑體"/>
+        </w:rPr>
+      </w:pPr>
+      <w:r>
+        <w:rPr>
+          <w:rFonts w:ascii="微軟正黑體" w:eastAsia="微軟正黑體" w:hAnsi="微軟正黑體" w:cs="Arial Unicode MS"/>
+          <w:b/>
+        </w:rPr>
+        <w:t>Windows 端：</w:t>
+      </w:r>
+      <w:r>
+        <w:rPr>
+          <w:rFonts w:ascii="微軟正黑體" w:eastAsia="微軟正黑體" w:hAnsi="微軟正黑體" w:cs="Arial Unicode MS"/>
+        </w:rPr>
+        <w:t xml:space="preserve"> (語言不限定，可以用</w:t>
+      </w:r>
+      <w:proofErr w:type="gramStart"/>
+      <w:r>
+        <w:rPr>
+          <w:rFonts w:ascii="微軟正黑體" w:eastAsia="微軟正黑體" w:hAnsi="微軟正黑體" w:cs="Arial Unicode MS"/>
+        </w:rPr>
+        <w:t>Ｃ</w:t>
+      </w:r>
+      <w:proofErr w:type="gramEnd"/>
+      <w:r>
+        <w:rPr>
+          <w:rFonts w:ascii="微軟正黑體" w:eastAsia="微軟正黑體" w:hAnsi="微軟正黑體" w:cs="Arial Unicode MS"/>
+        </w:rPr>
+        <w:t>＃ or python)</w:t>
+      </w:r>
+    </w:p>
+    <w:p>
+      <w:pPr>
+        <w:rPr>
+          <w:rFonts w:ascii="微軟正黑體" w:eastAsia="微軟正黑體" w:hAnsi="微軟正黑體"/>
+        </w:rPr>
+      </w:pPr>
+      <w:r>
+        <w:rPr>
+          <w:rFonts w:ascii="微軟正黑體" w:eastAsia="微軟正黑體" w:hAnsi="微軟正黑體" w:cs="Arial Unicode MS"/>
+        </w:rPr>
+        <w:t>製作一個程式，有一個可以輸入的地方（可以用終端機輸入），讓手機的音樂播放器可以 “上一首”,</w:t>
+      </w:r>
+      <w:proofErr w:type="gramStart"/>
+      <w:r>
+        <w:rPr>
+          <w:rFonts w:ascii="微軟正黑體" w:eastAsia="微軟正黑體" w:hAnsi="微軟正黑體" w:cs="Arial Unicode MS"/>
+        </w:rPr>
+        <w:t>”</w:t>
+      </w:r>
+      <w:proofErr w:type="gramEnd"/>
       <w:r>
         <w:rPr>
           <w:rFonts w:ascii="微軟正黑體" w:eastAsia="微軟正黑體" w:hAnsi="微軟正黑體" w:cs="Arial Unicode MS"/>
         </w:rPr>
         <w:t>下一首</w:t>
       </w:r>
-      <w:r>
-        <w:rPr>
-          <w:rFonts w:ascii="微軟正黑體" w:eastAsia="微軟正黑體" w:hAnsi="微軟正黑體" w:cs="Arial Unicode MS"/>
-        </w:rPr>
-        <w:t>c</w:t>
-      </w:r>
-    </w:p>
-    <w:p>
-      <w:pPr>
-        <w:rPr>
-          <w:rFonts w:ascii="微軟正黑體" w:eastAsia="微軟正黑體" w:hAnsi="微軟正黑體"/>
-        </w:rPr>
-      </w:pPr>
-    </w:p>
-    <w:p>
-      <w:pPr>
-        <w:rPr>
-          <w:rFonts w:ascii="微軟正黑體" w:eastAsia="微軟正黑體" w:hAnsi="微軟正黑體"/>
-        </w:rPr>
-      </w:pPr>
-      <w:r>
+      <w:proofErr w:type="gramStart"/>
+      <w:r>
+        <w:rPr>
+          <w:rFonts w:ascii="微軟正黑體" w:eastAsia="微軟正黑體" w:hAnsi="微軟正黑體" w:cs="Arial Unicode MS"/>
+        </w:rPr>
+        <w:t>”</w:t>
+      </w:r>
+      <w:proofErr w:type="gramEnd"/>
+      <w:r>
+        <w:rPr>
+          <w:rFonts w:ascii="微軟正黑體" w:eastAsia="微軟正黑體" w:hAnsi="微軟正黑體" w:cs="Arial Unicode MS"/>
+        </w:rPr>
+        <w:t>與“播放/暫停”，請走wifi溝通。（區網即可）</w:t>
+      </w:r>
+    </w:p>
+    <w:p>
+      <w:pPr>
+        <w:rPr>
+          <w:rFonts w:ascii="微軟正黑體" w:eastAsia="微軟正黑體" w:hAnsi="微軟正黑體"/>
+        </w:rPr>
+      </w:pPr>
+    </w:p>
+    <w:p>
+      <w:pPr>
+        <w:rPr>
+          <w:rFonts w:ascii="微軟正黑體" w:eastAsia="微軟正黑體" w:hAnsi="微軟正黑體"/>
+        </w:rPr>
+      </w:pPr>
+      <w:r>
+        <w:rPr>
+          <w:rFonts w:ascii="微軟正黑體" w:eastAsia="微軟正黑體" w:hAnsi="微軟正黑體" w:cs="Arial Unicode MS"/>
+        </w:rPr>
+        <w:t>例如：</w:t>
+      </w:r>
+    </w:p>
+    <w:p>
+      <w:pPr>
+        <w:rPr>
+          <w:rFonts w:ascii="微軟正黑體" w:eastAsia="微軟正黑體" w:hAnsi="微軟正黑體"/>
+        </w:rPr>
+      </w:pPr>
+      <w:r>
+        <w:rPr>
+          <w:rFonts w:ascii="微軟正黑體" w:eastAsia="微軟正黑體" w:hAnsi="微軟正黑體" w:cs="Arial Unicode MS"/>
+        </w:rPr>
+        <w:t>輸入 ：</w:t>
+      </w:r>
+    </w:p>
+    <w:p>
+      <w:pPr>
+        <w:rPr>
+          <w:rFonts w:ascii="微軟正黑體" w:eastAsia="微軟正黑體" w:hAnsi="微軟正黑體"/>
+        </w:rPr>
+      </w:pPr>
+      <w:r>
+        <w:rPr>
+          <w:rFonts w:ascii="微軟正黑體" w:eastAsia="微軟正黑體" w:hAnsi="微軟正黑體" w:cs="Arial Unicode MS"/>
+        </w:rPr>
+        <w:t>1 -&gt; 下一首</w:t>
+      </w:r>
+    </w:p>
+    <w:p>
+      <w:pPr>
+        <w:rPr>
+          <w:rFonts w:ascii="微軟正黑體" w:eastAsia="微軟正黑體" w:hAnsi="微軟正黑體"/>
+        </w:rPr>
+      </w:pPr>
+      <w:r>
+        <w:rPr>
+          <w:rFonts w:ascii="微軟正黑體" w:eastAsia="微軟正黑體" w:hAnsi="微軟正黑體" w:cs="Arial Unicode MS"/>
+        </w:rPr>
+        <w:t>2 -&gt; 上一首</w:t>
+      </w:r>
+    </w:p>
+    <w:p>
+      <w:pPr>
+        <w:rPr>
+          <w:rFonts w:ascii="微軟正黑體" w:eastAsia="微軟正黑體" w:hAnsi="微軟正黑體" w:cs="Arial Unicode MS"/>
+        </w:rPr>
+      </w:pPr>
+      <w:r>
+        <w:rPr>
+          <w:rFonts w:ascii="微軟正黑體" w:eastAsia="微軟正黑體" w:hAnsi="微軟正黑體" w:cs="Arial Unicode MS"/>
+        </w:rPr>
+        <w:t>3 -&gt; 暫停/播放</w:t>
+      </w:r>
+    </w:p>
+    <w:p>
+      <w:pPr>
+        <w:rPr>
+          <w:rFonts w:ascii="微軟正黑體" w:eastAsia="微軟正黑體" w:hAnsi="微軟正黑體" w:cs="Arial Unicode MS"/>
+        </w:rPr>
+      </w:pPr>
+    </w:p>
+    <w:p>
+      <w:pPr>
+        <w:rPr>
+          <w:rFonts w:ascii="微軟正黑體" w:eastAsia="微軟正黑體" w:hAnsi="微軟正黑體" w:cs="Arial Unicode MS"/>
+        </w:rPr>
+      </w:pPr>
+    </w:p>
+    <w:p>
+      <w:pPr>
+        <w:spacing w:line="360" w:lineRule="auto"/>
+        <w:rPr>
+          <w:rFonts w:ascii="微軟正黑體" w:eastAsia="微軟正黑體" w:hAnsi="微軟正黑體" w:cs="Arial Unicode MS"/>
+        </w:rPr>
+      </w:pPr>
+      <w:r>
+        <w:rPr>
+          <w:rFonts w:ascii="微軟正黑體" w:eastAsia="微軟正黑體" w:hAnsi="微軟正黑體" w:cs="Arial Unicode MS" w:hint="eastAsia"/>
+        </w:rPr>
+        <w:t>TODO:</w:t>
+      </w:r>
+    </w:p>
+    <w:p>
+      <w:pPr>
+        <w:spacing w:line="360" w:lineRule="auto"/>
         <w:rPr>
           <w:rFonts w:ascii="微軟正黑體" w:eastAsia="微軟正黑體" w:hAnsi="微軟正黑體" w:cs="Arial Unicode MS"/>
           <w:b/>
-        </w:rPr>
-        <w:t xml:space="preserve">Windows </w:t>
-      </w:r>
-      <w:r>
-        <w:rPr>
-          <w:rFonts w:ascii="微軟正黑體" w:eastAsia="微軟正黑體" w:hAnsi="微軟正黑體" w:cs="Arial Unicode MS"/>
+          <w:bCs/>
+        </w:rPr>
+      </w:pPr>
+      <w:r>
+        <w:rPr>
+          <w:rFonts w:ascii="微軟正黑體" w:eastAsia="微軟正黑體" w:hAnsi="微軟正黑體" w:cs="Arial Unicode MS" w:hint="eastAsia"/>
+        </w:rPr>
+        <w:t xml:space="preserve">1. 拉出初版頁面 </w:t>
+      </w:r>
+      <w:proofErr w:type="gramStart"/>
+      <w:r>
+        <w:rPr>
+          <w:rFonts w:ascii="微軟正黑體" w:eastAsia="微軟正黑體" w:hAnsi="微軟正黑體" w:cs="Arial Unicode MS"/>
+        </w:rPr>
+        <w:t>–</w:t>
+      </w:r>
+      <w:proofErr w:type="gramEnd"/>
+      <w:r>
+        <w:rPr>
+          <w:rFonts w:ascii="微軟正黑體" w:eastAsia="微軟正黑體" w:hAnsi="微軟正黑體" w:cs="Arial Unicode MS" w:hint="eastAsia"/>
+        </w:rPr>
+        <w:t xml:space="preserve">  (1) 選擇歌曲頁 與 (2) 播放頁</w:t>
+      </w:r>
+      <w:r>
+        <w:rPr>
+          <w:rFonts w:ascii="微軟正黑體" w:eastAsia="微軟正黑體" w:hAnsi="微軟正黑體" w:cs="Arial Unicode MS" w:hint="eastAsia"/>
+        </w:rPr>
+        <w:t xml:space="preserve"> </w:t>
+      </w:r>
+      <w:r>
+        <w:rPr>
+          <w:rFonts w:ascii="微軟正黑體" w:eastAsia="微軟正黑體" w:hAnsi="微軟正黑體" w:cs="Arial Unicode MS" w:hint="eastAsia"/>
           <w:b/>
-        </w:rPr>
-        <w:t>端：</w:t>
-      </w:r>
-      <w:r>
-        <w:rPr>
-          <w:rFonts w:ascii="微軟正黑體" w:eastAsia="微軟正黑體" w:hAnsi="微軟正黑體" w:cs="Arial Unicode MS"/>
-        </w:rPr>
-        <w:t xml:space="preserve"> (</w:t>
-      </w:r>
-      <w:r>
-        <w:rPr>
-          <w:rFonts w:ascii="微軟正黑體" w:eastAsia="微軟正黑體" w:hAnsi="微軟正黑體" w:cs="Arial Unicode MS"/>
-        </w:rPr>
-        <w:t>語言不限定，可以用Ｃ＃</w:t>
-      </w:r>
-      <w:r>
-        <w:rPr>
-          <w:rFonts w:ascii="微軟正黑體" w:eastAsia="微軟正黑體" w:hAnsi="微軟正黑體" w:cs="Arial Unicode MS"/>
-        </w:rPr>
-        <w:t xml:space="preserve"> or python)</w:t>
-      </w:r>
-    </w:p>
-    <w:p>
-      <w:pPr>
-        <w:rPr>
-          <w:rFonts w:ascii="微軟正黑體" w:eastAsia="微軟正黑體" w:hAnsi="微軟正黑體"/>
-        </w:rPr>
-      </w:pPr>
-      <w:r>
-        <w:rPr>
-          <w:rFonts w:ascii="微軟正黑體" w:eastAsia="微軟正黑體" w:hAnsi="微軟正黑體" w:cs="Arial Unicode MS"/>
-        </w:rPr>
-        <w:t>製作一個程式，有一個可以輸入的地方（可以用終端機輸入），讓手機的音樂播放器可以</w:t>
-      </w:r>
-      <w:r>
-        <w:rPr>
-          <w:rFonts w:ascii="微軟正黑體" w:eastAsia="微軟正黑體" w:hAnsi="微軟正黑體" w:cs="Arial Unicode MS"/>
-        </w:rPr>
-        <w:t xml:space="preserve"> “</w:t>
-      </w:r>
-      <w:r>
-        <w:rPr>
-          <w:rFonts w:ascii="微軟正黑體" w:eastAsia="微軟正黑體" w:hAnsi="微軟正黑體" w:cs="Arial Unicode MS"/>
-        </w:rPr>
-        <w:t>上一首</w:t>
-      </w:r>
-      <w:r>
-        <w:rPr>
-          <w:rFonts w:ascii="微軟正黑體" w:eastAsia="微軟正黑體" w:hAnsi="微軟正黑體" w:cs="Arial Unicode MS"/>
-        </w:rPr>
-        <w:t>”,”</w:t>
-      </w:r>
-      <w:r>
-        <w:rPr>
-          <w:rFonts w:ascii="微軟正黑體" w:eastAsia="微軟正黑體" w:hAnsi="微軟正黑體" w:cs="Arial Unicode MS"/>
-        </w:rPr>
-        <w:t>下一首</w:t>
-      </w:r>
-      <w:r>
-        <w:rPr>
-          <w:rFonts w:ascii="微軟正黑體" w:eastAsia="微軟正黑體" w:hAnsi="微軟正黑體" w:cs="Arial Unicode MS"/>
-        </w:rPr>
-        <w:t>”</w:t>
-      </w:r>
-      <w:r>
-        <w:rPr>
-          <w:rFonts w:ascii="微軟正黑體" w:eastAsia="微軟正黑體" w:hAnsi="微軟正黑體" w:cs="Arial Unicode MS"/>
-        </w:rPr>
-        <w:t>與</w:t>
-      </w:r>
-      <w:r>
-        <w:rPr>
-          <w:rFonts w:ascii="微軟正黑體" w:eastAsia="微軟正黑體" w:hAnsi="微軟正黑體" w:cs="Arial Unicode MS"/>
-        </w:rPr>
-        <w:t>“</w:t>
-      </w:r>
-      <w:r>
-        <w:rPr>
-          <w:rFonts w:ascii="微軟正黑體" w:eastAsia="微軟正黑體" w:hAnsi="微軟正黑體" w:cs="Arial Unicode MS"/>
-        </w:rPr>
-        <w:t>播放</w:t>
-      </w:r>
-      <w:r>
-        <w:rPr>
-          <w:rFonts w:ascii="微軟正黑體" w:eastAsia="微軟正黑體" w:hAnsi="微軟正黑體" w:cs="Arial Unicode MS"/>
-        </w:rPr>
-        <w:t>/</w:t>
-      </w:r>
-      <w:r>
-        <w:rPr>
-          <w:rFonts w:ascii="微軟正黑體" w:eastAsia="微軟正黑體" w:hAnsi="微軟正黑體" w:cs="Arial Unicode MS"/>
-        </w:rPr>
-        <w:t>暫停</w:t>
-      </w:r>
-      <w:r>
-        <w:rPr>
-          <w:rFonts w:ascii="微軟正黑體" w:eastAsia="微軟正黑體" w:hAnsi="微軟正黑體" w:cs="Arial Unicode MS"/>
-        </w:rPr>
-        <w:t>”</w:t>
-      </w:r>
-      <w:r>
-        <w:rPr>
-          <w:rFonts w:ascii="微軟正黑體" w:eastAsia="微軟正黑體" w:hAnsi="微軟正黑體" w:cs="Arial Unicode MS"/>
-        </w:rPr>
-        <w:t>，請走</w:t>
-      </w:r>
-      <w:r>
-        <w:rPr>
-          <w:rFonts w:ascii="微軟正黑體" w:eastAsia="微軟正黑體" w:hAnsi="微軟正黑體" w:cs="Arial Unicode MS"/>
-        </w:rPr>
-        <w:t>wifi</w:t>
-      </w:r>
-      <w:r>
-        <w:rPr>
-          <w:rFonts w:ascii="微軟正黑體" w:eastAsia="微軟正黑體" w:hAnsi="微軟正黑體" w:cs="Arial Unicode MS"/>
-        </w:rPr>
-        <w:t>溝通。（區網即可）</w:t>
-      </w:r>
-    </w:p>
-    <w:p>
-      <w:pPr>
-        <w:rPr>
-          <w:rFonts w:ascii="微軟正黑體" w:eastAsia="微軟正黑體" w:hAnsi="微軟正黑體"/>
-        </w:rPr>
-      </w:pPr>
-    </w:p>
-    <w:p>
-      <w:pPr>
-        <w:rPr>
-          <w:rFonts w:ascii="微軟正黑體" w:eastAsia="微軟正黑體" w:hAnsi="微軟正黑體"/>
-        </w:rPr>
-      </w:pPr>
-      <w:r>
-        <w:rPr>
-          <w:rFonts w:ascii="微軟正黑體" w:eastAsia="微軟正黑體" w:hAnsi="微軟正黑體" w:cs="Arial Unicode MS"/>
-        </w:rPr>
-        <w:t>例</w:t>
-      </w:r>
-      <w:r>
-        <w:rPr>
-          <w:rFonts w:ascii="微軟正黑體" w:eastAsia="微軟正黑體" w:hAnsi="微軟正黑體" w:cs="Arial Unicode MS"/>
-        </w:rPr>
-        <w:t>如：</w:t>
-      </w:r>
-    </w:p>
-    <w:p>
-      <w:pPr>
-        <w:rPr>
-          <w:rFonts w:ascii="微軟正黑體" w:eastAsia="微軟正黑體" w:hAnsi="微軟正黑體"/>
-        </w:rPr>
-      </w:pPr>
-      <w:r>
-        <w:rPr>
-          <w:rFonts w:ascii="微軟正黑體" w:eastAsia="微軟正黑體" w:hAnsi="微軟正黑體" w:cs="Arial Unicode MS"/>
-        </w:rPr>
-        <w:t>輸入</w:t>
-      </w:r>
-      <w:r>
-        <w:rPr>
-          <w:rFonts w:ascii="微軟正黑體" w:eastAsia="微軟正黑體" w:hAnsi="微軟正黑體" w:cs="Arial Unicode MS"/>
-        </w:rPr>
-        <w:t xml:space="preserve"> </w:t>
-      </w:r>
-      <w:r>
-        <w:rPr>
-          <w:rFonts w:ascii="微軟正黑體" w:eastAsia="微軟正黑體" w:hAnsi="微軟正黑體" w:cs="Arial Unicode MS"/>
-        </w:rPr>
-        <w:t>：</w:t>
-      </w:r>
-    </w:p>
-    <w:p>
-      <w:pPr>
-        <w:rPr>
-          <w:rFonts w:ascii="微軟正黑體" w:eastAsia="微軟正黑體" w:hAnsi="微軟正黑體"/>
-        </w:rPr>
-      </w:pPr>
-      <w:r>
-        <w:rPr>
-          <w:rFonts w:ascii="微軟正黑體" w:eastAsia="微軟正黑體" w:hAnsi="微軟正黑體" w:cs="Arial Unicode MS"/>
-        </w:rPr>
-        <w:t xml:space="preserve">1 -&gt; </w:t>
-      </w:r>
-      <w:r>
-        <w:rPr>
-          <w:rFonts w:ascii="微軟正黑體" w:eastAsia="微軟正黑體" w:hAnsi="微軟正黑體" w:cs="Arial Unicode MS"/>
-        </w:rPr>
-        <w:t>下一首</w:t>
-      </w:r>
-    </w:p>
-    <w:p>
-      <w:pPr>
-        <w:rPr>
-          <w:rFonts w:ascii="微軟正黑體" w:eastAsia="微軟正黑體" w:hAnsi="微軟正黑體"/>
-        </w:rPr>
-      </w:pPr>
-      <w:r>
-        <w:rPr>
-          <w:rFonts w:ascii="微軟正黑體" w:eastAsia="微軟正黑體" w:hAnsi="微軟正黑體" w:cs="Arial Unicode MS"/>
-        </w:rPr>
-        <w:t xml:space="preserve">2 -&gt; </w:t>
-      </w:r>
-      <w:r>
-        <w:rPr>
-          <w:rFonts w:ascii="微軟正黑體" w:eastAsia="微軟正黑體" w:hAnsi="微軟正黑體" w:cs="Arial Unicode MS"/>
-        </w:rPr>
-        <w:t>上一首</w:t>
-      </w:r>
-    </w:p>
-    <w:p>
-      <w:pPr>
-        <w:rPr>
-          <w:rFonts w:ascii="微軟正黑體" w:eastAsia="微軟正黑體" w:hAnsi="微軟正黑體" w:cs="Arial Unicode MS"/>
-        </w:rPr>
-      </w:pPr>
-      <w:r>
-        <w:rPr>
-          <w:rFonts w:ascii="微軟正黑體" w:eastAsia="微軟正黑體" w:hAnsi="微軟正黑體" w:cs="Arial Unicode MS"/>
-        </w:rPr>
-        <w:t xml:space="preserve">3 -&gt; </w:t>
-      </w:r>
-      <w:r>
-        <w:rPr>
-          <w:rFonts w:ascii="微軟正黑體" w:eastAsia="微軟正黑體" w:hAnsi="微軟正黑體" w:cs="Arial Unicode MS"/>
-        </w:rPr>
-        <w:t>暫停</w:t>
-      </w:r>
-      <w:r>
-        <w:rPr>
-          <w:rFonts w:ascii="微軟正黑體" w:eastAsia="微軟正黑體" w:hAnsi="微軟正黑體" w:cs="Arial Unicode MS"/>
-        </w:rPr>
-        <w:t>/</w:t>
-      </w:r>
-      <w:r>
-        <w:rPr>
-          <w:rFonts w:ascii="微軟正黑體" w:eastAsia="微軟正黑體" w:hAnsi="微軟正黑體" w:cs="Arial Unicode MS"/>
-        </w:rPr>
-        <w:t>播放</w:t>
-      </w:r>
-    </w:p>
-    <w:p>
-      <w:pPr>
-        <w:rPr>
-          <w:rFonts w:ascii="微軟正黑體" w:eastAsia="微軟正黑體" w:hAnsi="微軟正黑體" w:cs="Arial Unicode MS"/>
-        </w:rPr>
-      </w:pPr>
-    </w:p>
-    <w:p>
-      <w:pPr>
-        <w:rPr>
-          <w:rFonts w:ascii="微軟正黑體" w:eastAsia="微軟正黑體" w:hAnsi="微軟正黑體" w:cs="Arial Unicode MS"/>
-        </w:rPr>
-      </w:pPr>
+          <w:bCs/>
+        </w:rPr>
+        <w:t>12/8</w:t>
+      </w:r>
     </w:p>
     <w:p>
       <w:pPr>
@@ -882,7 +605,21 @@
         <w:rPr>
           <w:rFonts w:ascii="微軟正黑體" w:eastAsia="微軟正黑體" w:hAnsi="微軟正黑體" w:cs="Arial Unicode MS" w:hint="eastAsia"/>
         </w:rPr>
-        <w:t>TODO:</w:t>
+        <w:t>2. 完成播放頁面功能 ( 播放/暫停 、 上/下一首 、 進度條 、 歌曲資訊 )</w:t>
+      </w:r>
+      <w:r>
+        <w:rPr>
+          <w:rFonts w:ascii="微軟正黑體" w:eastAsia="微軟正黑體" w:hAnsi="微軟正黑體" w:cs="Arial Unicode MS" w:hint="eastAsia"/>
+        </w:rPr>
+        <w:t xml:space="preserve">  </w:t>
+      </w:r>
+      <w:r>
+        <w:rPr>
+          <w:rFonts w:ascii="微軟正黑體" w:eastAsia="微軟正黑體" w:hAnsi="微軟正黑體" w:cs="Arial Unicode MS" w:hint="eastAsia"/>
+          <w:b/>
+          <w:bCs/>
+        </w:rPr>
+        <w:t>12/8</w:t>
       </w:r>
     </w:p>
     <w:p>
@@ -896,19 +633,21 @@
         <w:rPr>
           <w:rFonts w:ascii="微軟正黑體" w:eastAsia="微軟正黑體" w:hAnsi="微軟正黑體" w:cs="Arial Unicode MS" w:hint="eastAsia"/>
         </w:rPr>
-        <w:t xml:space="preserve">1. 拉出初版頁面 </w:t>
-      </w:r>
-      <w:r>
-        <w:rPr>
-          <w:rFonts w:ascii="微軟正黑體" w:eastAsia="微軟正黑體" w:hAnsi="微軟正黑體" w:cs="Arial Unicode MS"/>
-        </w:rPr>
-        <w:t>–</w:t>
-      </w:r>
+        <w:t>3. 完成選擇歌曲頁面 ( 能讀取指定資料夾中的檔案，讀取其封面與歌名 )</w:t>
+      </w:r>
+    </w:p>
+    <w:p>
+      <w:pPr>
+        <w:spacing w:line="360" w:lineRule="auto"/>
+        <w:rPr>
+          <w:rFonts w:ascii="微軟正黑體" w:eastAsia="微軟正黑體" w:hAnsi="微軟正黑體" w:cs="Arial Unicode MS"/>
+        </w:rPr>
+      </w:pPr>
       <w:r>
         <w:rPr>
           <w:rFonts w:ascii="微軟正黑體" w:eastAsia="微軟正黑體" w:hAnsi="微軟正黑體" w:cs="Arial Unicode MS" w:hint="eastAsia"/>
         </w:rPr>
-        <w:t xml:space="preserve">  (1) 選擇歌曲頁 與 (2) 播放頁</w:t>
+        <w:t>4. 寫service在背景播放</w:t>
       </w:r>
     </w:p>
     <w:p>
@@ -922,7 +661,7 @@
         <w:rPr>
           <w:rFonts w:ascii="微軟正黑體" w:eastAsia="微軟正黑體" w:hAnsi="微軟正黑體" w:cs="Arial Unicode MS" w:hint="eastAsia"/>
         </w:rPr>
-        <w:t>2. 完成播放頁面功能 ( 播放/暫停 、 上/下一首 、 進度條 、 歌曲資訊 )</w:t>
+        <w:t>5. APP 左右滑改變歌曲 + 換歌時動畫</w:t>
       </w:r>
     </w:p>
     <w:p>
@@ -936,7 +675,7 @@
         <w:rPr>
           <w:rFonts w:ascii="微軟正黑體" w:eastAsia="微軟正黑體" w:hAnsi="微軟正黑體" w:cs="Arial Unicode MS" w:hint="eastAsia"/>
         </w:rPr>
-        <w:t>3. 完成選擇歌曲頁面 ( 能讀取指定資料夾中的檔案，讀取其封面與歌名 )</w:t>
+        <w:t>6. wifi 通訊 + Windows app</w:t>
       </w:r>
     </w:p>
     <w:p>
@@ -950,7 +689,7 @@
         <w:rPr>
           <w:rFonts w:ascii="微軟正黑體" w:eastAsia="微軟正黑體" w:hAnsi="微軟正黑體" w:cs="Arial Unicode MS" w:hint="eastAsia"/>
         </w:rPr>
-        <w:t>4. 寫service在背景播放</w:t>
+        <w:t>7. 藍芽通訊</w:t>
       </w:r>
     </w:p>
     <w:p>
@@ -960,11 +699,19 @@
           <w:rFonts w:ascii="微軟正黑體" w:eastAsia="微軟正黑體" w:hAnsi="微軟正黑體" w:cs="Arial Unicode MS"/>
         </w:rPr>
       </w:pPr>
+    </w:p>
+    <w:p>
+      <w:pPr>
+        <w:spacing w:line="360" w:lineRule="auto"/>
+        <w:rPr>
+          <w:rFonts w:ascii="微軟正黑體" w:eastAsia="微軟正黑體" w:hAnsi="微軟正黑體" w:cs="Arial Unicode MS"/>
+        </w:rPr>
+      </w:pPr>
       <w:r>
         <w:rPr>
           <w:rFonts w:ascii="微軟正黑體" w:eastAsia="微軟正黑體" w:hAnsi="微軟正黑體" w:cs="Arial Unicode MS" w:hint="eastAsia"/>
         </w:rPr>
-        <w:t>5. APP 左右滑改變歌曲 + 換歌時動畫</w:t>
+        <w:t>Plus :</w:t>
       </w:r>
     </w:p>
     <w:p>
@@ -978,64 +725,14 @@
         <w:rPr>
           <w:rFonts w:ascii="微軟正黑體" w:eastAsia="微軟正黑體" w:hAnsi="微軟正黑體" w:cs="Arial Unicode MS" w:hint="eastAsia"/>
         </w:rPr>
-        <w:t>6. wifi 通訊 + Windows app</w:t>
+        <w:t>1. 加入歌詞</w:t>
       </w:r>
     </w:p>
     <w:p>
       <w:pPr>
         <w:spacing w:line="360" w:lineRule="auto"/>
         <w:rPr>
-          <w:rFonts w:ascii="微軟正黑體" w:eastAsia="微軟正黑體" w:hAnsi="微軟正黑體" w:cs="Arial Unicode MS"/>
-        </w:rPr>
-      </w:pPr>
-      <w:r>
-        <w:rPr>
-          <w:rFonts w:ascii="微軟正黑體" w:eastAsia="微軟正黑體" w:hAnsi="微軟正黑體" w:cs="Arial Unicode MS" w:hint="eastAsia"/>
-        </w:rPr>
-        <w:t>7. 藍芽通訊</w:t>
-      </w:r>
-    </w:p>
-    <w:p>
-      <w:pPr>
-        <w:spacing w:line="360" w:lineRule="auto"/>
-        <w:rPr>
-          <w:rFonts w:ascii="微軟正黑體" w:eastAsia="微軟正黑體" w:hAnsi="微軟正黑體" w:cs="Arial Unicode MS"/>
-        </w:rPr>
-      </w:pPr>
-    </w:p>
-    <w:p>
-      <w:pPr>
-        <w:spacing w:line="360" w:lineRule="auto"/>
-        <w:rPr>
-          <w:rFonts w:ascii="微軟正黑體" w:eastAsia="微軟正黑體" w:hAnsi="微軟正黑體" w:cs="Arial Unicode MS"/>
-        </w:rPr>
-      </w:pPr>
-      <w:r>
-        <w:rPr>
-          <w:rFonts w:ascii="微軟正黑體" w:eastAsia="微軟正黑體" w:hAnsi="微軟正黑體" w:cs="Arial Unicode MS" w:hint="eastAsia"/>
-        </w:rPr>
-        <w:t>Plus :</w:t>
-      </w:r>
-    </w:p>
-    <w:p>
-      <w:pPr>
-        <w:spacing w:line="360" w:lineRule="auto"/>
-        <w:rPr>
-          <w:rFonts w:ascii="微軟正黑體" w:eastAsia="微軟正黑體" w:hAnsi="微軟正黑體" w:cs="Arial Unicode MS"/>
-        </w:rPr>
-      </w:pPr>
-      <w:r>
-        <w:rPr>
-          <w:rFonts w:ascii="微軟正黑體" w:eastAsia="微軟正黑體" w:hAnsi="微軟正黑體" w:cs="Arial Unicode MS" w:hint="eastAsia"/>
-        </w:rPr>
-        <w:t>1. 加入歌詞</w:t>
-      </w:r>
-    </w:p>
-    <w:p>
-      <w:pPr>
-        <w:spacing w:line="360" w:lineRule="auto"/>
-        <w:rPr>
-          <w:rFonts w:ascii="微軟正黑體" w:eastAsia="微軟正黑體" w:hAnsi="微軟正黑體" w:hint="eastAsia"/>
+          <w:rFonts w:ascii="微軟正黑體" w:eastAsia="微軟正黑體" w:hAnsi="微軟正黑體"/>
         </w:rPr>
       </w:pPr>
       <w:r>

</xml_diff>